<commit_message>
semana 04 - inicio
</commit_message>
<xml_diff>
--- a/docs/antigas/Lista05.docx
+++ b/docs/antigas/Lista05.docx
@@ -1,6 +1,6 @@
 
 <file path=word/document.xml><?xml version="1.0" encoding="utf-8"?>
-<w:document xmlns:wpc="http://schemas.microsoft.com/office/word/2010/wordprocessingCanvas" xmlns:mc="http://schemas.openxmlformats.org/markup-compatibility/2006" xmlns:o="urn:schemas-microsoft-com:office:office" xmlns:r="http://schemas.openxmlformats.org/officeDocument/2006/relationships" xmlns:m="http://schemas.openxmlformats.org/officeDocument/2006/math" xmlns:v="urn:schemas-microsoft-com:vml" xmlns:wp14="http://schemas.microsoft.com/office/word/2010/wordprocessingDrawing" xmlns:wp="http://schemas.openxmlformats.org/drawingml/2006/wordprocessingDrawing" xmlns:w10="urn:schemas-microsoft-com:office:word" xmlns:w="http://schemas.openxmlformats.org/wordprocessingml/2006/main" xmlns:w14="http://schemas.microsoft.com/office/word/2010/wordml" xmlns:w15="http://schemas.microsoft.com/office/word/2012/wordml" xmlns:wpg="http://schemas.microsoft.com/office/word/2010/wordprocessingGroup" xmlns:wpi="http://schemas.microsoft.com/office/word/2010/wordprocessingInk" xmlns:wne="http://schemas.microsoft.com/office/word/2006/wordml" xmlns:wps="http://schemas.microsoft.com/office/word/2010/wordprocessingShape" mc:Ignorable="w14 w15 wp14">
+<w:document xmlns:wpc="http://schemas.microsoft.com/office/word/2010/wordprocessingCanvas" xmlns:cx="http://schemas.microsoft.com/office/drawing/2014/chartex" xmlns:cx1="http://schemas.microsoft.com/office/drawing/2015/9/8/chartex" xmlns:cx2="http://schemas.microsoft.com/office/drawing/2015/10/21/chartex" xmlns:cx3="http://schemas.microsoft.com/office/drawing/2016/5/9/chartex" xmlns:cx4="http://schemas.microsoft.com/office/drawing/2016/5/10/chartex" xmlns:cx5="http://schemas.microsoft.com/office/drawing/2016/5/11/chartex" xmlns:cx6="http://schemas.microsoft.com/office/drawing/2016/5/12/chartex" xmlns:cx7="http://schemas.microsoft.com/office/drawing/2016/5/13/chartex" xmlns:cx8="http://schemas.microsoft.com/office/drawing/2016/5/14/chartex" xmlns:mc="http://schemas.openxmlformats.org/markup-compatibility/2006" xmlns:aink="http://schemas.microsoft.com/office/drawing/2016/ink" xmlns:am3d="http://schemas.microsoft.com/office/drawing/2017/model3d" xmlns:o="urn:schemas-microsoft-com:office:office" xmlns:oel="http://schemas.microsoft.com/office/2019/extlst" xmlns:r="http://schemas.openxmlformats.org/officeDocument/2006/relationships" xmlns:m="http://schemas.openxmlformats.org/officeDocument/2006/math" xmlns:v="urn:schemas-microsoft-com:vml" xmlns:wp14="http://schemas.microsoft.com/office/word/2010/wordprocessingDrawing" xmlns:wp="http://schemas.openxmlformats.org/drawingml/2006/wordprocessingDrawing" xmlns:w10="urn:schemas-microsoft-com:office:word" xmlns:w="http://schemas.openxmlformats.org/wordprocessingml/2006/main" xmlns:w14="http://schemas.microsoft.com/office/word/2010/wordml" xmlns:w15="http://schemas.microsoft.com/office/word/2012/wordml" xmlns:w16cex="http://schemas.microsoft.com/office/word/2018/wordml/cex" xmlns:w16cid="http://schemas.microsoft.com/office/word/2016/wordml/cid" xmlns:w16="http://schemas.microsoft.com/office/word/2018/wordml" xmlns:w16sdtdh="http://schemas.microsoft.com/office/word/2020/wordml/sdtdatahash" xmlns:w16se="http://schemas.microsoft.com/office/word/2015/wordml/symex" xmlns:wpg="http://schemas.microsoft.com/office/word/2010/wordprocessingGroup" xmlns:wpi="http://schemas.microsoft.com/office/word/2010/wordprocessingInk" xmlns:wne="http://schemas.microsoft.com/office/word/2006/wordml" xmlns:wps="http://schemas.microsoft.com/office/word/2010/wordprocessingShape" mc:Ignorable="w14 w15 w16se w16cid w16 w16cex w16sdtdh wp14">
   <w:body>
     <w:p>
       <w:pPr>
@@ -18,7 +18,7 @@
         <mc:AlternateContent>
           <mc:Choice Requires="wpg">
             <w:drawing>
-              <wp:anchor distT="0" distB="0" distL="114300" distR="114300" simplePos="0" relativeHeight="251658752" behindDoc="0" locked="0" layoutInCell="1" allowOverlap="1">
+              <wp:anchor distT="0" distB="0" distL="114300" distR="114300" simplePos="0" relativeHeight="251658752" behindDoc="0" locked="0" layoutInCell="1" allowOverlap="1" wp14:anchorId="44E213BA" wp14:editId="301BAA87">
                 <wp:simplePos x="0" y="0"/>
                 <wp:positionH relativeFrom="column">
                   <wp:posOffset>815340</wp:posOffset>
@@ -536,7 +536,7 @@
         <mc:AlternateContent>
           <mc:Choice Requires="wps">
             <w:drawing>
-              <wp:anchor distT="0" distB="0" distL="114300" distR="114300" simplePos="0" relativeHeight="251657728" behindDoc="0" locked="0" layoutInCell="1" allowOverlap="1">
+              <wp:anchor distT="0" distB="0" distL="114300" distR="114300" simplePos="0" relativeHeight="251657728" behindDoc="0" locked="0" layoutInCell="1" allowOverlap="1" wp14:anchorId="3069BC5C" wp14:editId="636BDB8E">
                 <wp:simplePos x="0" y="0"/>
                 <wp:positionH relativeFrom="column">
                   <wp:posOffset>1174750</wp:posOffset>
@@ -667,11 +667,11 @@
           </mc:Choice>
           <mc:Fallback>
             <w:pict>
-              <v:shapetype id="_x0000_t202" coordsize="21600,21600" o:spt="202" path="m,l,21600r21600,l21600,xe">
+              <v:shapetype w14:anchorId="3069BC5C" id="_x0000_t202" coordsize="21600,21600" o:spt="202" path="m,l,21600r21600,l21600,xe">
                 <v:stroke joinstyle="miter"/>
                 <v:path gradientshapeok="t" o:connecttype="rect"/>
               </v:shapetype>
-              <v:shape id="Text Box 24" o:spid="_x0000_s1026" type="#_x0000_t202" style="position:absolute;left:0;text-align:left;margin-left:92.5pt;margin-top:-48.9pt;width:204pt;height:60.35pt;z-index:251657728;visibility:visible;mso-wrap-style:square;mso-width-percent:0;mso-height-percent:0;mso-wrap-distance-left:9pt;mso-wrap-distance-top:0;mso-wrap-distance-right:9pt;mso-wrap-distance-bottom:0;mso-position-horizontal:absolute;mso-position-horizontal-relative:text;mso-position-vertical:absolute;mso-position-vertical-relative:text;mso-width-percent:0;mso-height-percent:0;mso-width-relative:page;mso-height-relative:page;v-text-anchor:top" o:gfxdata="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" filled="f" stroked="f">
+              <v:shape id="Text Box 24" o:spid="_x0000_s1026" type="#_x0000_t202" style="position:absolute;left:0;text-align:left;margin-left:92.5pt;margin-top:-48.9pt;width:204pt;height:60.35pt;z-index:251657728;visibility:visible;mso-wrap-style:square;mso-width-percent:0;mso-height-percent:0;mso-wrap-distance-left:9pt;mso-wrap-distance-top:0;mso-wrap-distance-right:9pt;mso-wrap-distance-bottom:0;mso-position-horizontal:absolute;mso-position-horizontal-relative:text;mso-position-vertical:absolute;mso-position-vertical-relative:text;mso-width-percent:0;mso-height-percent:0;mso-width-relative:page;mso-height-relative:page;v-text-anchor:top" o:gfxdata="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" filled="f" stroked="f">
                 <v:textbox>
                   <w:txbxContent>
                     <w:p>
@@ -747,7 +747,7 @@
         <mc:AlternateContent>
           <mc:Choice Requires="wps">
             <w:drawing>
-              <wp:anchor distT="0" distB="0" distL="114300" distR="114300" simplePos="0" relativeHeight="251656704" behindDoc="0" locked="0" layoutInCell="1" allowOverlap="1">
+              <wp:anchor distT="0" distB="0" distL="114300" distR="114300" simplePos="0" relativeHeight="251656704" behindDoc="0" locked="0" layoutInCell="1" allowOverlap="1" wp14:anchorId="3BD2B106" wp14:editId="1CDE163D">
                 <wp:simplePos x="0" y="0"/>
                 <wp:positionH relativeFrom="column">
                   <wp:posOffset>-135255</wp:posOffset>
@@ -812,7 +812,6 @@
                                 <w:sz w:val="44"/>
                               </w:rPr>
                             </w:pPr>
-                            <w:proofErr w:type="gramStart"/>
                             <w:r>
                               <w:rPr>
                                 <w:rFonts w:ascii="Arial" w:hAnsi="Arial" w:cs="Arial"/>
@@ -822,7 +821,6 @@
                               </w:rPr>
                               <w:t>unesp</w:t>
                             </w:r>
-                            <w:proofErr w:type="gramEnd"/>
                           </w:p>
                         </w:txbxContent>
                       </wps:txbx>
@@ -843,7 +841,7 @@
           </mc:Choice>
           <mc:Fallback>
             <w:pict>
-              <v:shape id="Text Box 23" o:spid="_x0000_s1027" type="#_x0000_t202" style="position:absolute;left:0;text-align:left;margin-left:-10.65pt;margin-top:-40.7pt;width:83.45pt;height:45pt;z-index:251656704;visibility:visible;mso-wrap-style:square;mso-width-percent:0;mso-height-percent:0;mso-wrap-distance-left:9pt;mso-wrap-distance-top:0;mso-wrap-distance-right:9pt;mso-wrap-distance-bottom:0;mso-position-horizontal:absolute;mso-position-horizontal-relative:text;mso-position-vertical:absolute;mso-position-vertical-relative:text;mso-width-percent:0;mso-height-percent:0;mso-width-relative:page;mso-height-relative:page;v-text-anchor:top" o:gfxdata="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" filled="f" stroked="f">
+              <v:shape w14:anchorId="3BD2B106" id="Text Box 23" o:spid="_x0000_s1027" type="#_x0000_t202" style="position:absolute;left:0;text-align:left;margin-left:-10.65pt;margin-top:-40.7pt;width:83.45pt;height:45pt;z-index:251656704;visibility:visible;mso-wrap-style:square;mso-width-percent:0;mso-height-percent:0;mso-wrap-distance-left:9pt;mso-wrap-distance-top:0;mso-wrap-distance-right:9pt;mso-wrap-distance-bottom:0;mso-position-horizontal:absolute;mso-position-horizontal-relative:text;mso-position-vertical:absolute;mso-position-vertical-relative:text;mso-width-percent:0;mso-height-percent:0;mso-width-relative:page;mso-height-relative:page;v-text-anchor:top" o:gfxdata="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" filled="f" stroked="f">
                 <v:textbox>
                   <w:txbxContent>
                     <w:p>
@@ -856,7 +854,6 @@
                           <w:sz w:val="44"/>
                         </w:rPr>
                       </w:pPr>
-                      <w:proofErr w:type="gramStart"/>
                       <w:r>
                         <w:rPr>
                           <w:rFonts w:ascii="Arial" w:hAnsi="Arial" w:cs="Arial"/>
@@ -866,7 +863,6 @@
                         </w:rPr>
                         <w:t>unesp</w:t>
                       </w:r>
-                      <w:proofErr w:type="gramEnd"/>
                     </w:p>
                   </w:txbxContent>
                 </v:textbox>
@@ -880,7 +876,7 @@
           <w:rFonts w:ascii="Book Antiqua" w:hAnsi="Book Antiqua"/>
           <w:b/>
         </w:rPr>
-        <w:t>5</w:t>
+        <w:t>3</w:t>
       </w:r>
       <w:r>
         <w:rPr>
@@ -927,7 +923,6 @@
           <w:rFonts w:ascii="Book Antiqua" w:hAnsi="Book Antiqua"/>
         </w:rPr>
       </w:pPr>
-      <w:proofErr w:type="gramStart"/>
       <w:r>
         <w:rPr>
           <w:rFonts w:ascii="Book Antiqua" w:hAnsi="Book Antiqua"/>
@@ -945,14 +940,7 @@
           <w:rFonts w:ascii="Book Antiqua" w:hAnsi="Book Antiqua"/>
         </w:rPr>
         <w:tab/>
-        <w:t>Os</w:t>
-      </w:r>
-      <w:proofErr w:type="gramEnd"/>
-      <w:r>
-        <w:rPr>
-          <w:rFonts w:ascii="Book Antiqua" w:hAnsi="Book Antiqua"/>
-        </w:rPr>
-        <w:t xml:space="preserve"> dados da tabela abaixo </w:t>
+        <w:t xml:space="preserve">Os dados da tabela abaixo </w:t>
       </w:r>
       <w:r>
         <w:rPr>
@@ -1825,19 +1813,11 @@
         </w:rPr>
         <w:t xml:space="preserve">0,20 </w:t>
       </w:r>
-      <w:proofErr w:type="gramStart"/>
-      <w:r>
-        <w:rPr>
-          <w:rFonts w:ascii="Book Antiqua" w:hAnsi="Book Antiqua" w:cs="Arial"/>
-        </w:rPr>
-        <w:t>m</w:t>
-      </w:r>
-      <w:proofErr w:type="gramEnd"/>
-      <w:r>
-        <w:rPr>
-          <w:rFonts w:ascii="Book Antiqua" w:hAnsi="Book Antiqua" w:cs="Arial"/>
-        </w:rPr>
-        <w:t xml:space="preserve"> foram analisadas em laboratório </w:t>
+      <w:r>
+        <w:rPr>
+          <w:rFonts w:ascii="Book Antiqua" w:hAnsi="Book Antiqua" w:cs="Arial"/>
+        </w:rPr>
+        <w:t xml:space="preserve">m foram analisadas em laboratório </w:t>
       </w:r>
       <w:r>
         <w:rPr>
@@ -3087,8 +3067,6 @@
                 <w:szCs w:val="14"/>
               </w:rPr>
             </w:pPr>
-            <w:bookmarkStart w:id="0" w:name="_GoBack" w:colFirst="8" w:colLast="8"/>
-            <w:proofErr w:type="gramStart"/>
             <w:r>
               <w:rPr>
                 <w:rFonts w:ascii="Book Antiqua" w:hAnsi="Book Antiqua" w:cs="Calibri"/>
@@ -3099,7 +3077,6 @@
               </w:rPr>
               <w:t>pH</w:t>
             </w:r>
-            <w:proofErr w:type="gramEnd"/>
           </w:p>
         </w:tc>
         <w:tc>
@@ -4138,7 +4115,6 @@
           </w:p>
         </w:tc>
       </w:tr>
-      <w:bookmarkEnd w:id="0"/>
       <w:tr>
         <w:trPr>
           <w:trHeight w:val="315"/>
@@ -5676,21 +5652,7 @@
         <w:rPr>
           <w:rFonts w:ascii="Book Antiqua" w:hAnsi="Book Antiqua" w:cs="Arial"/>
         </w:rPr>
-        <w:t>=</w:t>
-      </w:r>
-      <w:proofErr w:type="gramStart"/>
-      <w:r>
-        <w:rPr>
-          <w:rFonts w:ascii="Book Antiqua" w:hAnsi="Book Antiqua" w:cs="Arial"/>
-        </w:rPr>
-        <w:t>log(</w:t>
-      </w:r>
-      <w:proofErr w:type="gramEnd"/>
-      <w:r>
-        <w:rPr>
-          <w:rFonts w:ascii="Book Antiqua" w:hAnsi="Book Antiqua" w:cs="Arial"/>
-        </w:rPr>
-        <w:t>X))</w:t>
+        <w:t>=log(X))</w:t>
       </w:r>
       <w:r>
         <w:rPr>
@@ -5856,7 +5818,7 @@
 </file>
 
 <file path=word/numbering.xml><?xml version="1.0" encoding="utf-8"?>
-<w:numbering xmlns:wpc="http://schemas.microsoft.com/office/word/2010/wordprocessingCanvas" xmlns:mc="http://schemas.openxmlformats.org/markup-compatibility/2006" xmlns:o="urn:schemas-microsoft-com:office:office" xmlns:r="http://schemas.openxmlformats.org/officeDocument/2006/relationships" xmlns:m="http://schemas.openxmlformats.org/officeDocument/2006/math" xmlns:v="urn:schemas-microsoft-com:vml" xmlns:wp14="http://schemas.microsoft.com/office/word/2010/wordprocessingDrawing" xmlns:wp="http://schemas.openxmlformats.org/drawingml/2006/wordprocessingDrawing" xmlns:w10="urn:schemas-microsoft-com:office:word" xmlns:w="http://schemas.openxmlformats.org/wordprocessingml/2006/main" xmlns:w14="http://schemas.microsoft.com/office/word/2010/wordml" xmlns:w15="http://schemas.microsoft.com/office/word/2012/wordml" xmlns:wpg="http://schemas.microsoft.com/office/word/2010/wordprocessingGroup" xmlns:wpi="http://schemas.microsoft.com/office/word/2010/wordprocessingInk" xmlns:wne="http://schemas.microsoft.com/office/word/2006/wordml" xmlns:wps="http://schemas.microsoft.com/office/word/2010/wordprocessingShape" mc:Ignorable="w14 w15 wp14">
+<w:numbering xmlns:wpc="http://schemas.microsoft.com/office/word/2010/wordprocessingCanvas" xmlns:cx="http://schemas.microsoft.com/office/drawing/2014/chartex" xmlns:cx1="http://schemas.microsoft.com/office/drawing/2015/9/8/chartex" xmlns:cx2="http://schemas.microsoft.com/office/drawing/2015/10/21/chartex" xmlns:cx3="http://schemas.microsoft.com/office/drawing/2016/5/9/chartex" xmlns:cx4="http://schemas.microsoft.com/office/drawing/2016/5/10/chartex" xmlns:cx5="http://schemas.microsoft.com/office/drawing/2016/5/11/chartex" xmlns:cx6="http://schemas.microsoft.com/office/drawing/2016/5/12/chartex" xmlns:cx7="http://schemas.microsoft.com/office/drawing/2016/5/13/chartex" xmlns:cx8="http://schemas.microsoft.com/office/drawing/2016/5/14/chartex" xmlns:mc="http://schemas.openxmlformats.org/markup-compatibility/2006" xmlns:aink="http://schemas.microsoft.com/office/drawing/2016/ink" xmlns:am3d="http://schemas.microsoft.com/office/drawing/2017/model3d" xmlns:o="urn:schemas-microsoft-com:office:office" xmlns:oel="http://schemas.microsoft.com/office/2019/extlst" xmlns:r="http://schemas.openxmlformats.org/officeDocument/2006/relationships" xmlns:m="http://schemas.openxmlformats.org/officeDocument/2006/math" xmlns:v="urn:schemas-microsoft-com:vml" xmlns:wp14="http://schemas.microsoft.com/office/word/2010/wordprocessingDrawing" xmlns:wp="http://schemas.openxmlformats.org/drawingml/2006/wordprocessingDrawing" xmlns:w10="urn:schemas-microsoft-com:office:word" xmlns:w="http://schemas.openxmlformats.org/wordprocessingml/2006/main" xmlns:w14="http://schemas.microsoft.com/office/word/2010/wordml" xmlns:w15="http://schemas.microsoft.com/office/word/2012/wordml" xmlns:w16cex="http://schemas.microsoft.com/office/word/2018/wordml/cex" xmlns:w16cid="http://schemas.microsoft.com/office/word/2016/wordml/cid" xmlns:w16="http://schemas.microsoft.com/office/word/2018/wordml" xmlns:w16sdtdh="http://schemas.microsoft.com/office/word/2020/wordml/sdtdatahash" xmlns:w16se="http://schemas.microsoft.com/office/word/2015/wordml/symex" xmlns:wpg="http://schemas.microsoft.com/office/word/2010/wordprocessingGroup" xmlns:wpi="http://schemas.microsoft.com/office/word/2010/wordprocessingInk" xmlns:wne="http://schemas.microsoft.com/office/word/2006/wordml" xmlns:wps="http://schemas.microsoft.com/office/word/2010/wordprocessingShape" mc:Ignorable="w14 w15 w16se w16cid w16 w16cex w16sdtdh wp14">
   <w:abstractNum w:abstractNumId="0" w15:restartNumberingAfterBreak="0">
     <w:nsid w:val="150E703F"/>
     <w:multiLevelType w:val="hybridMultilevel"/>
@@ -7191,50 +7153,50 @@
       </w:pPr>
     </w:lvl>
   </w:abstractNum>
-  <w:num w:numId="1">
+  <w:num w:numId="1" w16cid:durableId="730423433">
     <w:abstractNumId w:val="0"/>
   </w:num>
-  <w:num w:numId="2">
+  <w:num w:numId="2" w16cid:durableId="1128742715">
     <w:abstractNumId w:val="1"/>
   </w:num>
-  <w:num w:numId="3">
+  <w:num w:numId="3" w16cid:durableId="6835124">
     <w:abstractNumId w:val="8"/>
   </w:num>
-  <w:num w:numId="4">
+  <w:num w:numId="4" w16cid:durableId="1750732095">
     <w:abstractNumId w:val="4"/>
   </w:num>
-  <w:num w:numId="5">
+  <w:num w:numId="5" w16cid:durableId="557936573">
     <w:abstractNumId w:val="10"/>
   </w:num>
-  <w:num w:numId="6">
+  <w:num w:numId="6" w16cid:durableId="980963335">
     <w:abstractNumId w:val="12"/>
   </w:num>
-  <w:num w:numId="7">
+  <w:num w:numId="7" w16cid:durableId="332535128">
     <w:abstractNumId w:val="2"/>
   </w:num>
-  <w:num w:numId="8">
+  <w:num w:numId="8" w16cid:durableId="1810249639">
     <w:abstractNumId w:val="7"/>
   </w:num>
-  <w:num w:numId="9">
+  <w:num w:numId="9" w16cid:durableId="451094696">
     <w:abstractNumId w:val="11"/>
   </w:num>
-  <w:num w:numId="10">
+  <w:num w:numId="10" w16cid:durableId="721710578">
     <w:abstractNumId w:val="6"/>
   </w:num>
-  <w:num w:numId="11">
+  <w:num w:numId="11" w16cid:durableId="472986348">
     <w:abstractNumId w:val="9"/>
   </w:num>
-  <w:num w:numId="12">
+  <w:num w:numId="12" w16cid:durableId="1277836454">
     <w:abstractNumId w:val="5"/>
   </w:num>
-  <w:num w:numId="13">
+  <w:num w:numId="13" w16cid:durableId="909462632">
     <w:abstractNumId w:val="3"/>
   </w:num>
 </w:numbering>
 </file>
 
 <file path=word/styles.xml><?xml version="1.0" encoding="utf-8"?>
-<w:styles xmlns:mc="http://schemas.openxmlformats.org/markup-compatibility/2006" xmlns:r="http://schemas.openxmlformats.org/officeDocument/2006/relationships" xmlns:w="http://schemas.openxmlformats.org/wordprocessingml/2006/main" xmlns:w14="http://schemas.microsoft.com/office/word/2010/wordml" xmlns:w15="http://schemas.microsoft.com/office/word/2012/wordml" mc:Ignorable="w14 w15">
+<w:styles xmlns:mc="http://schemas.openxmlformats.org/markup-compatibility/2006" xmlns:r="http://schemas.openxmlformats.org/officeDocument/2006/relationships" xmlns:w="http://schemas.openxmlformats.org/wordprocessingml/2006/main" xmlns:w14="http://schemas.microsoft.com/office/word/2010/wordml" xmlns:w15="http://schemas.microsoft.com/office/word/2012/wordml" xmlns:w16cex="http://schemas.microsoft.com/office/word/2018/wordml/cex" xmlns:w16cid="http://schemas.microsoft.com/office/word/2016/wordml/cid" xmlns:w16="http://schemas.microsoft.com/office/word/2018/wordml" xmlns:w16sdtdh="http://schemas.microsoft.com/office/word/2020/wordml/sdtdatahash" xmlns:w16se="http://schemas.microsoft.com/office/word/2015/wordml/symex" mc:Ignorable="w14 w15 w16se w16cid w16 w16cex w16sdtdh">
   <w:docDefaults>
     <w:rPrDefault>
       <w:rPr>
@@ -7244,7 +7206,7 @@
     </w:rPrDefault>
     <w:pPrDefault/>
   </w:docDefaults>
-  <w:latentStyles w:defLockedState="0" w:defUIPriority="0" w:defSemiHidden="0" w:defUnhideWhenUsed="0" w:defQFormat="0" w:count="371">
+  <w:latentStyles w:defLockedState="0" w:defUIPriority="0" w:defSemiHidden="0" w:defUnhideWhenUsed="0" w:defQFormat="0" w:count="376">
     <w:lsdException w:name="Normal" w:qFormat="1"/>
     <w:lsdException w:name="heading 1" w:qFormat="1"/>
     <w:lsdException w:name="heading 2" w:semiHidden="1" w:unhideWhenUsed="1" w:qFormat="1"/>
@@ -7519,6 +7481,11 @@
     <w:lsdException w:name="List Table 5 Dark Accent 6" w:uiPriority="50"/>
     <w:lsdException w:name="List Table 6 Colorful Accent 6" w:uiPriority="51"/>
     <w:lsdException w:name="List Table 7 Colorful Accent 6" w:uiPriority="52"/>
+    <w:lsdException w:name="Mention" w:semiHidden="1" w:uiPriority="99" w:unhideWhenUsed="1"/>
+    <w:lsdException w:name="Smart Hyperlink" w:semiHidden="1" w:uiPriority="99" w:unhideWhenUsed="1"/>
+    <w:lsdException w:name="Hashtag" w:semiHidden="1" w:uiPriority="99" w:unhideWhenUsed="1"/>
+    <w:lsdException w:name="Unresolved Mention" w:semiHidden="1" w:uiPriority="99" w:unhideWhenUsed="1"/>
+    <w:lsdException w:name="Smart Link" w:semiHidden="1" w:uiPriority="99" w:unhideWhenUsed="1"/>
   </w:latentStyles>
   <w:style w:type="paragraph" w:default="1" w:styleId="Normal">
     <w:name w:val="Normal"/>

</xml_diff>